<commit_message>
-Trixie 1.2-0 and 1.3-0 merge
</commit_message>
<xml_diff>
--- a/sticky_notes/color_key1.docx
+++ b/sticky_notes/color_key1.docx
@@ -134,7 +134,7 @@
                           <a:avLst/>
                         </a:prstGeom>
                         <a:solidFill>
-                          <a:srgbClr val="12d9b7"/>
+                          <a:srgbClr val="bf55d0"/>
                         </a:solidFill>
                       </wps:spPr>
                       <wps:style>
@@ -170,7 +170,7 @@
           </mc:Choice>
           <mc:Fallback xmlns:w16cid="http://schemas.microsoft.com/office/word/2016/wordml/cid">
             <w:pict>
-              <v:rect w14:anchorId="66F839D2" id="Rectangle 264" o:spid="_x0000_s1026" style="position:absolute;margin-left:251.95pt;margin-top:-35.45pt;width:217.05pt;height:27.1pt;z-index:251795967;visibility:visible;mso-wrap-style:square;mso-width-percent:0;mso-wrap-distance-left:9pt;mso-wrap-distance-top:0;mso-wrap-distance-right:9pt;mso-wrap-distance-bottom:0;mso-position-horizontal:absolute;mso-position-horizontal-relative:margin;mso-position-vertical:absolute;mso-position-vertical-relative:text;mso-width-percent:0;mso-width-relative:margin;v-text-anchor:middle" o:gfxdata="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" fillcolor="#12d9b7" strokecolor="#1f3763 [1604]" strokeweight="1pt">
+              <v:rect w14:anchorId="66F839D2" id="Rectangle 264" o:spid="_x0000_s1026" style="position:absolute;margin-left:251.95pt;margin-top:-35.45pt;width:217.05pt;height:27.1pt;z-index:251795967;visibility:visible;mso-wrap-style:square;mso-width-percent:0;mso-wrap-distance-left:9pt;mso-wrap-distance-top:0;mso-wrap-distance-right:9pt;mso-wrap-distance-bottom:0;mso-position-horizontal:absolute;mso-position-horizontal-relative:margin;mso-position-vertical:absolute;mso-position-vertical-relative:text;mso-width-percent:0;mso-width-relative:margin;v-text-anchor:middle" o:gfxdata="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" fillcolor="#bf55d0" strokecolor="#1f3763 [1604]" strokeweight="1pt">
                 <w10:wrap anchorx="margin"/>
               </v:rect>
             </w:pict>
@@ -1555,9 +1555,6 @@
                                 <w:sz w:val="32"/>
                               </w:rPr>
                             </w:pPr>
-                            <w:r>
-                              <w:t>TWSSAFE-003</w:t>
-                            </w:r>
                           </w:p>
                         </w:txbxContent>
                       </wps:txbx>
@@ -1587,9 +1584,6 @@
                           <w:sz w:val="32"/>
                         </w:rPr>
                       </w:pPr>
-                      <w:r>
-                        <w:t>TWSSAFE-003</w:t>
-                      </w:r>
                     </w:p>
                   </w:txbxContent>
                 </v:textbox>
@@ -1651,9 +1645,6 @@
                                 <w:sz w:val="32"/>
                               </w:rPr>
                             </w:pPr>
-                            <w:r>
-                              <w:t>TWSSAFE-004</w:t>
-                            </w:r>
                           </w:p>
                         </w:txbxContent>
                       </wps:txbx>
@@ -1683,9 +1674,6 @@
                           <w:sz w:val="32"/>
                         </w:rPr>
                       </w:pPr>
-                      <w:r>
-                        <w:t>TWSSAFE-004</w:t>
-                      </w:r>
                     </w:p>
                   </w:txbxContent>
                 </v:textbox>
@@ -1994,7 +1982,7 @@
                           <a:avLst/>
                         </a:prstGeom>
                         <a:solidFill>
-                          <a:srgbClr val="d746da"/>
+                          <a:srgbClr val="FAA2E9"/>
                         </a:solidFill>
                       </wps:spPr>
                       <wps:style>
@@ -2030,7 +2018,7 @@
           </mc:Choice>
           <mc:Fallback xmlns:w16cid="http://schemas.microsoft.com/office/word/2016/wordml/cid">
             <w:pict>
-              <v:rect w14:anchorId="577689A4" id="Rectangle 258" o:spid="_x0000_s1026" style="position:absolute;margin-left:-3.35pt;margin-top:217.8pt;width:217pt;height:27.05pt;z-index:251767808;visibility:visible;mso-wrap-style:square;mso-width-percent:0;mso-wrap-distance-left:9pt;mso-wrap-distance-top:0;mso-wrap-distance-right:9pt;mso-wrap-distance-bottom:0;mso-position-horizontal:absolute;mso-position-horizontal-relative:text;mso-position-vertical:absolute;mso-position-vertical-relative:text;mso-width-percent:0;mso-width-relative:margin;v-text-anchor:middle" o:gfxdata="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" fillcolor="#d746da" strokecolor="#1f3763 [1604]" strokeweight="1pt"/>
+              <v:rect w14:anchorId="577689A4" id="Rectangle 258" o:spid="_x0000_s1026" style="position:absolute;margin-left:-3.35pt;margin-top:217.8pt;width:217pt;height:27.05pt;z-index:251767808;visibility:visible;mso-wrap-style:square;mso-width-percent:0;mso-wrap-distance-left:9pt;mso-wrap-distance-top:0;mso-wrap-distance-right:9pt;mso-wrap-distance-bottom:0;mso-position-horizontal:absolute;mso-position-horizontal-relative:text;mso-position-vertical:absolute;mso-position-vertical-relative:text;mso-width-percent:0;mso-width-relative:margin;v-text-anchor:middle" o:gfxdata="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" fillcolor="#faa2e9" strokecolor="#1f3763 [1604]" strokeweight="1pt"/>
             </w:pict>
           </mc:Fallback>
         </mc:AlternateContent>
@@ -2068,7 +2056,7 @@
                           <a:avLst/>
                         </a:prstGeom>
                         <a:solidFill>
-                          <a:srgbClr val="0dcc2b"/>
+                          <a:srgbClr val="FAA2E9"/>
                         </a:solidFill>
                       </wps:spPr>
                       <wps:style>
@@ -2104,7 +2092,7 @@
           </mc:Choice>
           <mc:Fallback xmlns:w16cid="http://schemas.microsoft.com/office/word/2016/wordml/cid">
             <w:pict>
-              <v:rect w14:anchorId="2B31A02D" id="Rectangle 259" o:spid="_x0000_s1026" style="position:absolute;margin-left:252.4pt;margin-top:217.55pt;width:217pt;height:27.05pt;z-index:251768832;visibility:visible;mso-wrap-style:square;mso-width-percent:0;mso-wrap-distance-left:9pt;mso-wrap-distance-top:0;mso-wrap-distance-right:9pt;mso-wrap-distance-bottom:0;mso-position-horizontal:absolute;mso-position-horizontal-relative:text;mso-position-vertical:absolute;mso-position-vertical-relative:text;mso-width-percent:0;mso-width-relative:margin;v-text-anchor:middle" o:gfxdata="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" fillcolor="#0dcc2b" strokecolor="#1f3763 [1604]" strokeweight="1pt"/>
+              <v:rect w14:anchorId="2B31A02D" id="Rectangle 259" o:spid="_x0000_s1026" style="position:absolute;margin-left:252.4pt;margin-top:217.55pt;width:217pt;height:27.05pt;z-index:251768832;visibility:visible;mso-wrap-style:square;mso-width-percent:0;mso-wrap-distance-left:9pt;mso-wrap-distance-top:0;mso-wrap-distance-right:9pt;mso-wrap-distance-bottom:0;mso-position-horizontal:absolute;mso-position-horizontal-relative:text;mso-position-vertical:absolute;mso-position-vertical-relative:text;mso-width-percent:0;mso-width-relative:margin;v-text-anchor:middle" o:gfxdata="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" fillcolor="#faa2e9" strokecolor="#1f3763 [1604]" strokeweight="1pt"/>
             </w:pict>
           </mc:Fallback>
         </mc:AlternateContent>
@@ -2216,7 +2204,7 @@
                           <a:avLst/>
                         </a:prstGeom>
                         <a:solidFill>
-                          <a:srgbClr val="c9309f"/>
+                          <a:srgbClr val="25e866"/>
                         </a:solidFill>
                       </wps:spPr>
                       <wps:style>
@@ -2252,7 +2240,7 @@
           </mc:Choice>
           <mc:Fallback xmlns:w16cid="http://schemas.microsoft.com/office/word/2016/wordml/cid">
             <w:pict>
-              <v:rect w14:anchorId="399C576B" id="Rectangle 262" o:spid="_x0000_s1026" style="position:absolute;margin-left:-3.55pt;margin-top:-34.9pt;width:217.05pt;height:27.1pt;z-index:251765760;visibility:visible;mso-wrap-style:square;mso-width-percent:0;mso-wrap-distance-left:9pt;mso-wrap-distance-top:0;mso-wrap-distance-right:9pt;mso-wrap-distance-bottom:0;mso-position-horizontal:absolute;mso-position-horizontal-relative:text;mso-position-vertical:absolute;mso-position-vertical-relative:text;mso-width-percent:0;mso-width-relative:margin;v-text-anchor:middle" o:gfxdata="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" fillcolor="#c9309f" strokecolor="#1f3763 [1604]" strokeweight="1pt"/>
+              <v:rect w14:anchorId="399C576B" id="Rectangle 262" o:spid="_x0000_s1026" style="position:absolute;margin-left:-3.55pt;margin-top:-34.9pt;width:217.05pt;height:27.1pt;z-index:251765760;visibility:visible;mso-wrap-style:square;mso-width-percent:0;mso-wrap-distance-left:9pt;mso-wrap-distance-top:0;mso-wrap-distance-right:9pt;mso-wrap-distance-bottom:0;mso-position-horizontal:absolute;mso-position-horizontal-relative:text;mso-position-vertical:absolute;mso-position-vertical-relative:text;mso-width-percent:0;mso-width-relative:margin;v-text-anchor:middle" o:gfxdata="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" fillcolor="#25e866" strokecolor="#1f3763 [1604]" strokeweight="1pt"/>
             </w:pict>
           </mc:Fallback>
         </mc:AlternateContent>

</xml_diff>

<commit_message>
update docs and XML
</commit_message>
<xml_diff>
--- a/sticky_notes/color_key1.docx
+++ b/sticky_notes/color_key1.docx
@@ -134,7 +134,7 @@
                           <a:avLst/>
                         </a:prstGeom>
                         <a:solidFill>
-                          <a:srgbClr val="bf55d0"/>
+                          <a:srgbClr val="333ebe"/>
                         </a:solidFill>
                       </wps:spPr>
                       <wps:style>
@@ -170,7 +170,7 @@
           </mc:Choice>
           <mc:Fallback xmlns:w16cid="http://schemas.microsoft.com/office/word/2016/wordml/cid">
             <w:pict>
-              <v:rect w14:anchorId="66F839D2" id="Rectangle 264" o:spid="_x0000_s1026" style="position:absolute;margin-left:251.95pt;margin-top:-35.45pt;width:217.05pt;height:27.1pt;z-index:251795967;visibility:visible;mso-wrap-style:square;mso-width-percent:0;mso-wrap-distance-left:9pt;mso-wrap-distance-top:0;mso-wrap-distance-right:9pt;mso-wrap-distance-bottom:0;mso-position-horizontal:absolute;mso-position-horizontal-relative:margin;mso-position-vertical:absolute;mso-position-vertical-relative:text;mso-width-percent:0;mso-width-relative:margin;v-text-anchor:middle" o:gfxdata="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" fillcolor="#bf55d0" strokecolor="#1f3763 [1604]" strokeweight="1pt">
+              <v:rect w14:anchorId="66F839D2" id="Rectangle 264" o:spid="_x0000_s1026" style="position:absolute;margin-left:251.95pt;margin-top:-35.45pt;width:217.05pt;height:27.1pt;z-index:251795967;visibility:visible;mso-wrap-style:square;mso-width-percent:0;mso-wrap-distance-left:9pt;mso-wrap-distance-top:0;mso-wrap-distance-right:9pt;mso-wrap-distance-bottom:0;mso-position-horizontal:absolute;mso-position-horizontal-relative:margin;mso-position-vertical:absolute;mso-position-vertical-relative:text;mso-width-percent:0;mso-width-relative:margin;v-text-anchor:middle" o:gfxdata="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" fillcolor="#333ebe" strokecolor="#1f3763 [1604]" strokeweight="1pt">
                 <w10:wrap anchorx="margin"/>
               </v:rect>
             </w:pict>
@@ -2204,7 +2204,7 @@
                           <a:avLst/>
                         </a:prstGeom>
                         <a:solidFill>
-                          <a:srgbClr val="25e866"/>
+                          <a:srgbClr val="21f2e7"/>
                         </a:solidFill>
                       </wps:spPr>
                       <wps:style>
@@ -2240,7 +2240,7 @@
           </mc:Choice>
           <mc:Fallback xmlns:w16cid="http://schemas.microsoft.com/office/word/2016/wordml/cid">
             <w:pict>
-              <v:rect w14:anchorId="399C576B" id="Rectangle 262" o:spid="_x0000_s1026" style="position:absolute;margin-left:-3.55pt;margin-top:-34.9pt;width:217.05pt;height:27.1pt;z-index:251765760;visibility:visible;mso-wrap-style:square;mso-width-percent:0;mso-wrap-distance-left:9pt;mso-wrap-distance-top:0;mso-wrap-distance-right:9pt;mso-wrap-distance-bottom:0;mso-position-horizontal:absolute;mso-position-horizontal-relative:text;mso-position-vertical:absolute;mso-position-vertical-relative:text;mso-width-percent:0;mso-width-relative:margin;v-text-anchor:middle" o:gfxdata="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" fillcolor="#25e866" strokecolor="#1f3763 [1604]" strokeweight="1pt"/>
+              <v:rect w14:anchorId="399C576B" id="Rectangle 262" o:spid="_x0000_s1026" style="position:absolute;margin-left:-3.55pt;margin-top:-34.9pt;width:217.05pt;height:27.1pt;z-index:251765760;visibility:visible;mso-wrap-style:square;mso-width-percent:0;mso-wrap-distance-left:9pt;mso-wrap-distance-top:0;mso-wrap-distance-right:9pt;mso-wrap-distance-bottom:0;mso-position-horizontal:absolute;mso-position-horizontal-relative:text;mso-position-vertical:absolute;mso-position-vertical-relative:text;mso-width-percent:0;mso-width-relative:margin;v-text-anchor:middle" o:gfxdata="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" fillcolor="#21f2e7" strokecolor="#1f3763 [1604]" strokeweight="1pt"/>
             </w:pict>
           </mc:Fallback>
         </mc:AlternateContent>

</xml_diff>